<commit_message>
se entrega la practica seguros y se añade temario ternarias
</commit_message>
<xml_diff>
--- a/Temario_BD/T2/EJERCICIOS_ENTIDAD_RELACION/PRACTICAS ER/SEGUROS/E-R Ej4_Seguros.docx
+++ b/Temario_BD/T2/EJERCICIOS_ENTIDAD_RELACION/PRACTICAS ER/SEGUROS/E-R Ej4_Seguros.docx
@@ -1693,27 +1693,7 @@
           <w:szCs w:val="24"/>
           <w:lang w:val="es-ES" w:eastAsia="es-ES"/>
         </w:rPr>
-        <w:t xml:space="preserve"> portar també un </w:t>
-      </w:r>
-      <w:proofErr w:type="gramStart"/>
-      <w:r>
-        <w:rPr>
-          <w:rFonts w:ascii="Arial" w:eastAsia="Times New Roman" w:hAnsi="Arial" w:cs="Arial"/>
-          <w:sz w:val="24"/>
-          <w:szCs w:val="24"/>
-          <w:lang w:val="es-ES" w:eastAsia="es-ES"/>
-        </w:rPr>
-        <w:t>registre</w:t>
-      </w:r>
-      <w:proofErr w:type="gramEnd"/>
-      <w:r>
-        <w:rPr>
-          <w:rFonts w:ascii="Arial" w:eastAsia="Times New Roman" w:hAnsi="Arial" w:cs="Arial"/>
-          <w:sz w:val="24"/>
-          <w:szCs w:val="24"/>
-          <w:lang w:val="es-ES" w:eastAsia="es-ES"/>
-        </w:rPr>
-        <w:t xml:space="preserve"> de les multes que </w:t>
+        <w:t xml:space="preserve"> portar també un registre de les multes que </w:t>
       </w:r>
       <w:proofErr w:type="spellStart"/>
       <w:r>
@@ -1856,7 +1836,6 @@
         <w:t xml:space="preserve"> de registrar la data, </w:t>
       </w:r>
       <w:proofErr w:type="spellStart"/>
-      <w:proofErr w:type="gramStart"/>
       <w:r>
         <w:rPr>
           <w:rFonts w:ascii="Arial" w:eastAsia="Times New Roman" w:hAnsi="Arial" w:cs="Arial"/>
@@ -1867,7 +1846,6 @@
         <w:t>hora,lloc</w:t>
       </w:r>
       <w:proofErr w:type="spellEnd"/>
-      <w:proofErr w:type="gramEnd"/>
       <w:r>
         <w:rPr>
           <w:rFonts w:ascii="Arial" w:eastAsia="Times New Roman" w:hAnsi="Arial" w:cs="Arial"/>
@@ -2011,7 +1989,7 @@
           <w:noProof/>
         </w:rPr>
         <w:drawing>
-          <wp:anchor distT="0" distB="0" distL="114300" distR="114300" simplePos="0" relativeHeight="251660288" behindDoc="1" locked="0" layoutInCell="1" allowOverlap="1" wp14:anchorId="6609C08A" wp14:editId="2129F3F0">
+          <wp:anchor distT="0" distB="0" distL="114300" distR="114300" simplePos="0" relativeHeight="251660288" behindDoc="1" locked="0" layoutInCell="1" allowOverlap="1" wp14:anchorId="6609C08A" wp14:editId="7233242A">
             <wp:simplePos x="0" y="0"/>
             <wp:positionH relativeFrom="margin">
               <wp:align>left</wp:align>
@@ -2190,80 +2168,71 @@
       <w:r>
         <w:rPr>
           <w:rFonts w:ascii="Arial" w:hAnsi="Arial" w:cs="Arial"/>
+          <w:noProof/>
         </w:rPr>
         <w:lastRenderedPageBreak/>
-        <w:t>PERSONA</w:t>
-      </w:r>
-      <w:r>
-        <w:rPr>
-          <w:rFonts w:ascii="Arial" w:hAnsi="Arial" w:cs="Arial"/>
-        </w:rPr>
-        <w:t xml:space="preserve"> (</w:t>
-      </w:r>
-      <w:r>
-        <w:rPr>
-          <w:rFonts w:ascii="Arial" w:hAnsi="Arial" w:cs="Arial"/>
-          <w:u w:val="single"/>
-        </w:rPr>
-        <w:t>DNI</w:t>
-      </w:r>
-      <w:r>
-        <w:rPr>
-          <w:rFonts w:ascii="Arial" w:hAnsi="Arial" w:cs="Arial"/>
-        </w:rPr>
-        <w:t>, Nom, Cognoms</w:t>
-      </w:r>
-      <w:r>
-        <w:rPr>
-          <w:rFonts w:ascii="Arial" w:hAnsi="Arial" w:cs="Arial"/>
-        </w:rPr>
-        <w:t>,</w:t>
-      </w:r>
-      <w:r>
-        <w:rPr>
-          <w:rFonts w:ascii="Arial" w:hAnsi="Arial" w:cs="Arial"/>
-        </w:rPr>
-        <w:t xml:space="preserve"> Adre</w:t>
-      </w:r>
-      <w:r>
-        <w:rPr>
-          <w:rFonts w:ascii="Arial" w:hAnsi="Arial" w:cs="Arial"/>
-        </w:rPr>
-        <w:t xml:space="preserve">ça, </w:t>
-      </w:r>
-      <w:proofErr w:type="spellStart"/>
-      <w:r>
-        <w:rPr>
-          <w:rFonts w:ascii="Arial" w:hAnsi="Arial" w:cs="Arial"/>
-        </w:rPr>
-        <w:t>Poblacio</w:t>
-      </w:r>
-      <w:proofErr w:type="spellEnd"/>
-      <w:r>
-        <w:rPr>
-          <w:rFonts w:ascii="Arial" w:hAnsi="Arial" w:cs="Arial"/>
-        </w:rPr>
-        <w:t xml:space="preserve">, </w:t>
-      </w:r>
-      <w:proofErr w:type="spellStart"/>
-      <w:r>
-        <w:rPr>
-          <w:rFonts w:ascii="Arial" w:hAnsi="Arial" w:cs="Arial"/>
-        </w:rPr>
-        <w:t>Telefon</w:t>
-      </w:r>
-      <w:proofErr w:type="spellEnd"/>
-      <w:r>
-        <w:rPr>
-          <w:rFonts w:ascii="Arial" w:hAnsi="Arial" w:cs="Arial"/>
-        </w:rPr>
-        <w:t>, Matricula</w:t>
-      </w:r>
-      <w:r>
-        <w:rPr>
-          <w:rFonts w:ascii="Arial" w:hAnsi="Arial" w:cs="Arial"/>
-        </w:rPr>
-        <w:t>)</w:t>
+        <w:drawing>
+          <wp:anchor distT="0" distB="0" distL="114300" distR="114300" simplePos="0" relativeHeight="251663360" behindDoc="0" locked="0" layoutInCell="1" allowOverlap="1" wp14:anchorId="704C0D73" wp14:editId="16B19C88">
+            <wp:simplePos x="0" y="0"/>
+            <wp:positionH relativeFrom="column">
+              <wp:posOffset>104140</wp:posOffset>
+            </wp:positionH>
+            <wp:positionV relativeFrom="page">
+              <wp:posOffset>659765</wp:posOffset>
+            </wp:positionV>
+            <wp:extent cx="4958715" cy="3879850"/>
+            <wp:effectExtent l="0" t="0" r="0" b="6350"/>
+            <wp:wrapTopAndBottom/>
+            <wp:docPr id="1656425007" name="Imagen 1"/>
+            <wp:cNvGraphicFramePr>
+              <a:graphicFrameLocks xmlns:a="http://schemas.openxmlformats.org/drawingml/2006/main" noChangeAspect="1"/>
+            </wp:cNvGraphicFramePr>
+            <a:graphic xmlns:a="http://schemas.openxmlformats.org/drawingml/2006/main">
+              <a:graphicData uri="http://schemas.openxmlformats.org/drawingml/2006/picture">
+                <pic:pic xmlns:pic="http://schemas.openxmlformats.org/drawingml/2006/picture">
+                  <pic:nvPicPr>
+                    <pic:cNvPr id="0" name="Picture 1"/>
+                    <pic:cNvPicPr>
+                      <a:picLocks noChangeAspect="1" noChangeArrowheads="1"/>
+                    </pic:cNvPicPr>
+                  </pic:nvPicPr>
+                  <pic:blipFill>
+                    <a:blip r:embed="rId7">
+                      <a:extLst>
+                        <a:ext uri="{28A0092B-C50C-407E-A947-70E740481C1C}">
+                          <a14:useLocalDpi xmlns:a14="http://schemas.microsoft.com/office/drawing/2010/main" val="0"/>
+                        </a:ext>
+                      </a:extLst>
+                    </a:blip>
+                    <a:srcRect/>
+                    <a:stretch>
+                      <a:fillRect/>
+                    </a:stretch>
+                  </pic:blipFill>
+                  <pic:spPr bwMode="auto">
+                    <a:xfrm>
+                      <a:off x="0" y="0"/>
+                      <a:ext cx="4958715" cy="3879850"/>
+                    </a:xfrm>
+                    <a:prstGeom prst="rect">
+                      <a:avLst/>
+                    </a:prstGeom>
+                    <a:noFill/>
+                    <a:ln>
+                      <a:noFill/>
+                    </a:ln>
+                  </pic:spPr>
+                </pic:pic>
+              </a:graphicData>
+            </a:graphic>
+            <wp14:sizeRelH relativeFrom="margin">
+              <wp14:pctWidth>0</wp14:pctWidth>
+            </wp14:sizeRelH>
+            <wp14:sizeRelV relativeFrom="margin">
+              <wp14:pctHeight>0</wp14:pctHeight>
+            </wp14:sizeRelV>
+          </wp:anchor>
+        </w:drawing>
       </w:r>
     </w:p>
     <w:p>
@@ -2273,49 +2242,6 @@
           <w:rFonts w:ascii="Arial" w:hAnsi="Arial" w:cs="Arial"/>
         </w:rPr>
       </w:pPr>
-      <w:r>
-        <w:rPr>
-          <w:rFonts w:ascii="Arial" w:hAnsi="Arial" w:cs="Arial"/>
-        </w:rPr>
-        <w:tab/>
-        <w:t>PRESONA</w:t>
-      </w:r>
-      <w:r>
-        <w:rPr>
-          <w:rFonts w:ascii="Arial" w:hAnsi="Arial" w:cs="Arial"/>
-        </w:rPr>
-        <w:t xml:space="preserve"> </w:t>
-      </w:r>
-      <w:r>
-        <w:rPr>
-          <w:rFonts w:ascii="Arial" w:hAnsi="Arial" w:cs="Arial"/>
-        </w:rPr>
-        <w:sym w:font="Wingdings" w:char="F0E0"/>
-      </w:r>
-      <w:r>
-        <w:rPr>
-          <w:rFonts w:ascii="Arial" w:hAnsi="Arial" w:cs="Arial"/>
-        </w:rPr>
-        <w:t xml:space="preserve"> Matricula </w:t>
-      </w:r>
-      <w:r>
-        <w:rPr>
-          <w:rFonts w:ascii="Arial" w:hAnsi="Arial" w:cs="Arial"/>
-        </w:rPr>
-        <w:sym w:font="Wingdings" w:char="F0E0"/>
-      </w:r>
-      <w:r>
-        <w:rPr>
-          <w:rFonts w:ascii="Arial" w:hAnsi="Arial" w:cs="Arial"/>
-        </w:rPr>
-        <w:t xml:space="preserve"> </w:t>
-      </w:r>
-      <w:r>
-        <w:rPr>
-          <w:rFonts w:ascii="Arial" w:hAnsi="Arial" w:cs="Arial"/>
-        </w:rPr>
-        <w:t>VEHICLE</w:t>
-      </w:r>
     </w:p>
     <w:p>
       <w:pPr>
@@ -2328,26 +2254,72 @@
         <w:rPr>
           <w:rFonts w:ascii="Arial" w:hAnsi="Arial" w:cs="Arial"/>
         </w:rPr>
-        <w:t>VEHICLE</w:t>
-      </w:r>
-      <w:r>
-        <w:rPr>
-          <w:rFonts w:ascii="Arial" w:hAnsi="Arial" w:cs="Arial"/>
-        </w:rPr>
-        <w:t xml:space="preserve"> (</w:t>
+        <w:t xml:space="preserve">PROPIETARIO </w:t>
+      </w:r>
+      <w:r>
+        <w:rPr>
+          <w:rFonts w:ascii="Arial" w:hAnsi="Arial" w:cs="Arial"/>
+        </w:rPr>
+        <w:t>(</w:t>
       </w:r>
       <w:r>
         <w:rPr>
           <w:rFonts w:ascii="Arial" w:hAnsi="Arial" w:cs="Arial"/>
           <w:u w:val="single"/>
         </w:rPr>
-        <w:t>Matricula</w:t>
-      </w:r>
-      <w:r>
-        <w:rPr>
-          <w:rFonts w:ascii="Arial" w:hAnsi="Arial" w:cs="Arial"/>
-        </w:rPr>
-        <w:t>, Marca, Modelo</w:t>
+        <w:t>DNI</w:t>
+      </w:r>
+      <w:r>
+        <w:rPr>
+          <w:rFonts w:ascii="Arial" w:hAnsi="Arial" w:cs="Arial"/>
+        </w:rPr>
+        <w:t>, Nom, Cognoms</w:t>
+      </w:r>
+      <w:r>
+        <w:rPr>
+          <w:rFonts w:ascii="Arial" w:hAnsi="Arial" w:cs="Arial"/>
+        </w:rPr>
+        <w:t>,</w:t>
+      </w:r>
+      <w:r>
+        <w:rPr>
+          <w:rFonts w:ascii="Arial" w:hAnsi="Arial" w:cs="Arial"/>
+        </w:rPr>
+        <w:t xml:space="preserve"> Adre</w:t>
+      </w:r>
+      <w:r>
+        <w:rPr>
+          <w:rFonts w:ascii="Arial" w:hAnsi="Arial" w:cs="Arial"/>
+        </w:rPr>
+        <w:t xml:space="preserve">ça, </w:t>
+      </w:r>
+      <w:proofErr w:type="spellStart"/>
+      <w:r>
+        <w:rPr>
+          <w:rFonts w:ascii="Arial" w:hAnsi="Arial" w:cs="Arial"/>
+        </w:rPr>
+        <w:t>Poblacio</w:t>
+      </w:r>
+      <w:proofErr w:type="spellEnd"/>
+      <w:r>
+        <w:rPr>
+          <w:rFonts w:ascii="Arial" w:hAnsi="Arial" w:cs="Arial"/>
+        </w:rPr>
+        <w:t xml:space="preserve">, </w:t>
+      </w:r>
+      <w:proofErr w:type="spellStart"/>
+      <w:r>
+        <w:rPr>
+          <w:rFonts w:ascii="Arial" w:hAnsi="Arial" w:cs="Arial"/>
+        </w:rPr>
+        <w:t>Telefon</w:t>
+      </w:r>
+      <w:proofErr w:type="spellEnd"/>
+      <w:r>
+        <w:rPr>
+          <w:rFonts w:ascii="Arial" w:hAnsi="Arial" w:cs="Arial"/>
+        </w:rPr>
+        <w:t>, Matricula</w:t>
       </w:r>
       <w:r>
         <w:rPr>
@@ -2367,7 +2339,7 @@
         <w:rPr>
           <w:rFonts w:ascii="Arial" w:hAnsi="Arial" w:cs="Arial"/>
         </w:rPr>
-        <w:t>ACCIDENT</w:t>
+        <w:t>VEHICLE</w:t>
       </w:r>
       <w:r>
         <w:rPr>
@@ -2375,33 +2347,24 @@
         </w:rPr>
         <w:t xml:space="preserve"> (</w:t>
       </w:r>
-      <w:proofErr w:type="spellStart"/>
       <w:r>
         <w:rPr>
           <w:rFonts w:ascii="Arial" w:hAnsi="Arial" w:cs="Arial"/>
           <w:u w:val="single"/>
         </w:rPr>
-        <w:t>Num</w:t>
-      </w:r>
-      <w:proofErr w:type="spellEnd"/>
-      <w:r>
-        <w:rPr>
-          <w:rFonts w:ascii="Arial" w:hAnsi="Arial" w:cs="Arial"/>
-          <w:u w:val="single"/>
-        </w:rPr>
-        <w:t xml:space="preserve"> Referencia</w:t>
-      </w:r>
-      <w:r>
-        <w:rPr>
-          <w:rFonts w:ascii="Arial" w:hAnsi="Arial" w:cs="Arial"/>
-        </w:rPr>
-        <w:t xml:space="preserve">, Lloc, Hora, </w:t>
-      </w:r>
-      <w:r>
-        <w:rPr>
-          <w:rFonts w:ascii="Arial" w:hAnsi="Arial" w:cs="Arial"/>
-        </w:rPr>
-        <w:t>Data, DNI, Matricula)</w:t>
+        <w:t>Matricula</w:t>
+      </w:r>
+      <w:r>
+        <w:rPr>
+          <w:rFonts w:ascii="Arial" w:hAnsi="Arial" w:cs="Arial"/>
+        </w:rPr>
+        <w:t>, Marca, Modelo</w:t>
+      </w:r>
+      <w:r>
+        <w:rPr>
+          <w:rFonts w:ascii="Arial" w:hAnsi="Arial" w:cs="Arial"/>
+        </w:rPr>
+        <w:t>)</w:t>
       </w:r>
     </w:p>
     <w:p>
@@ -2415,84 +2378,55 @@
         <w:rPr>
           <w:rFonts w:ascii="Arial" w:hAnsi="Arial" w:cs="Arial"/>
         </w:rPr>
-        <w:tab/>
+        <w:t>ACCIDENT</w:t>
+      </w:r>
+      <w:r>
+        <w:rPr>
+          <w:rFonts w:ascii="Arial" w:hAnsi="Arial" w:cs="Arial"/>
+        </w:rPr>
+        <w:t xml:space="preserve"> (</w:t>
+      </w:r>
+      <w:proofErr w:type="spellStart"/>
+      <w:r>
+        <w:rPr>
+          <w:rFonts w:ascii="Arial" w:hAnsi="Arial" w:cs="Arial"/>
+          <w:u w:val="single"/>
+        </w:rPr>
+        <w:t>Num</w:t>
+      </w:r>
+      <w:proofErr w:type="spellEnd"/>
+      <w:r>
+        <w:rPr>
+          <w:rFonts w:ascii="Arial" w:hAnsi="Arial" w:cs="Arial"/>
+          <w:u w:val="single"/>
+        </w:rPr>
+        <w:t xml:space="preserve"> Referencia</w:t>
+      </w:r>
+      <w:r>
+        <w:rPr>
+          <w:rFonts w:ascii="Arial" w:hAnsi="Arial" w:cs="Arial"/>
+        </w:rPr>
+        <w:t xml:space="preserve">, Lloc, Hora, </w:t>
+      </w:r>
+      <w:r>
+        <w:rPr>
+          <w:rFonts w:ascii="Arial" w:hAnsi="Arial" w:cs="Arial"/>
+        </w:rPr>
+        <w:t>Data</w:t>
+      </w:r>
+      <w:r>
+        <w:rPr>
+          <w:rFonts w:ascii="Arial" w:hAnsi="Arial" w:cs="Arial"/>
+        </w:rPr>
+        <w:t>, Matricula</w:t>
+      </w:r>
+      <w:r>
+        <w:rPr>
+          <w:rFonts w:ascii="Arial" w:hAnsi="Arial" w:cs="Arial"/>
+        </w:rPr>
+        <w:t>)</w:t>
       </w:r>
       <w:bookmarkStart w:id="0" w:name="_Hlk149990081"/>
-      <w:r>
-        <w:rPr>
-          <w:rFonts w:ascii="Arial" w:hAnsi="Arial" w:cs="Arial"/>
-        </w:rPr>
-        <w:t xml:space="preserve">ACCIDENT </w:t>
-      </w:r>
-      <w:r>
-        <w:rPr>
-          <w:rFonts w:ascii="Arial" w:hAnsi="Arial" w:cs="Arial"/>
-        </w:rPr>
-        <w:sym w:font="Wingdings" w:char="F0E0"/>
-      </w:r>
-      <w:r>
-        <w:rPr>
-          <w:rFonts w:ascii="Arial" w:hAnsi="Arial" w:cs="Arial"/>
-        </w:rPr>
-        <w:t xml:space="preserve"> DNI </w:t>
-      </w:r>
-      <w:r>
-        <w:rPr>
-          <w:rFonts w:ascii="Arial" w:hAnsi="Arial" w:cs="Arial"/>
-        </w:rPr>
-        <w:sym w:font="Wingdings" w:char="F0E0"/>
-      </w:r>
-      <w:r>
-        <w:rPr>
-          <w:rFonts w:ascii="Arial" w:hAnsi="Arial" w:cs="Arial"/>
-        </w:rPr>
-        <w:t xml:space="preserve"> PERSONA</w:t>
-      </w:r>
-    </w:p>
-    <w:p>
-      <w:pPr>
-        <w:spacing w:line="360" w:lineRule="auto"/>
-        <w:rPr>
-          <w:rFonts w:ascii="Arial" w:hAnsi="Arial" w:cs="Arial"/>
-        </w:rPr>
-      </w:pPr>
-      <w:r>
-        <w:rPr>
-          <w:rFonts w:ascii="Arial" w:hAnsi="Arial" w:cs="Arial"/>
-        </w:rPr>
-        <w:tab/>
-        <w:t xml:space="preserve">ACCIDENT </w:t>
-      </w:r>
-      <w:r>
-        <w:rPr>
-          <w:rFonts w:ascii="Arial" w:hAnsi="Arial" w:cs="Arial"/>
-        </w:rPr>
-        <w:sym w:font="Wingdings" w:char="F0E0"/>
-      </w:r>
-      <w:r>
-        <w:rPr>
-          <w:rFonts w:ascii="Arial" w:hAnsi="Arial" w:cs="Arial"/>
-        </w:rPr>
-        <w:t xml:space="preserve"> </w:t>
-      </w:r>
-      <w:r>
-        <w:rPr>
-          <w:rFonts w:ascii="Arial" w:hAnsi="Arial" w:cs="Arial"/>
-        </w:rPr>
-        <w:t xml:space="preserve">Matricula </w:t>
-      </w:r>
-      <w:r>
-        <w:rPr>
-          <w:rFonts w:ascii="Arial" w:hAnsi="Arial" w:cs="Arial"/>
-        </w:rPr>
-        <w:sym w:font="Wingdings" w:char="F0E0"/>
-      </w:r>
-      <w:r>
-        <w:rPr>
-          <w:rFonts w:ascii="Arial" w:hAnsi="Arial" w:cs="Arial"/>
-        </w:rPr>
-        <w:t xml:space="preserve"> VEHUCLE</w:t>
-      </w:r>
     </w:p>
     <w:bookmarkEnd w:id="0"/>
     <w:p>
@@ -2540,13 +2474,19 @@
         <w:rPr>
           <w:rFonts w:ascii="Arial" w:hAnsi="Arial" w:cs="Arial"/>
         </w:rPr>
-        <w:t>Data, Import, Lloc, Hora, DNI</w:t>
-      </w:r>
-      <w:r>
-        <w:rPr>
-          <w:rFonts w:ascii="Arial" w:hAnsi="Arial" w:cs="Arial"/>
-        </w:rPr>
-        <w:t>, Matricula)</w:t>
+        <w:t>Data, Import, Lloc, Hora</w:t>
+      </w:r>
+      <w:r>
+        <w:rPr>
+          <w:rFonts w:ascii="Arial" w:hAnsi="Arial" w:cs="Arial"/>
+        </w:rPr>
+        <w:t>, Matricula</w:t>
+      </w:r>
+      <w:r>
+        <w:rPr>
+          <w:rFonts w:ascii="Arial" w:hAnsi="Arial" w:cs="Arial"/>
+        </w:rPr>
+        <w:t>)</w:t>
       </w:r>
     </w:p>
     <w:p>
@@ -2556,43 +2496,6 @@
           <w:rFonts w:ascii="Arial" w:hAnsi="Arial" w:cs="Arial"/>
         </w:rPr>
       </w:pPr>
-      <w:r>
-        <w:rPr>
-          <w:rFonts w:ascii="Arial" w:hAnsi="Arial" w:cs="Arial"/>
-        </w:rPr>
-        <w:tab/>
-        <w:t>MULTA</w:t>
-      </w:r>
-      <w:r>
-        <w:rPr>
-          <w:rFonts w:ascii="Arial" w:hAnsi="Arial" w:cs="Arial"/>
-        </w:rPr>
-        <w:t xml:space="preserve"> </w:t>
-      </w:r>
-      <w:r>
-        <w:rPr>
-          <w:rFonts w:ascii="Arial" w:hAnsi="Arial" w:cs="Arial"/>
-        </w:rPr>
-        <w:sym w:font="Wingdings" w:char="F0E0"/>
-      </w:r>
-      <w:r>
-        <w:rPr>
-          <w:rFonts w:ascii="Arial" w:hAnsi="Arial" w:cs="Arial"/>
-        </w:rPr>
-        <w:t xml:space="preserve"> DNI </w:t>
-      </w:r>
-      <w:r>
-        <w:rPr>
-          <w:rFonts w:ascii="Arial" w:hAnsi="Arial" w:cs="Arial"/>
-        </w:rPr>
-        <w:sym w:font="Wingdings" w:char="F0E0"/>
-      </w:r>
-      <w:r>
-        <w:rPr>
-          <w:rFonts w:ascii="Arial" w:hAnsi="Arial" w:cs="Arial"/>
-        </w:rPr>
-        <w:t xml:space="preserve"> PERSONA</w:t>
-      </w:r>
     </w:p>
     <w:p>
       <w:pPr>
@@ -2611,7 +2514,13 @@
         <w:rPr>
           <w:rFonts w:ascii="Arial" w:hAnsi="Arial" w:cs="Arial"/>
         </w:rPr>
-        <w:t>MULTA</w:t>
+        <w:t xml:space="preserve">PROPIETARIO </w:t>
+      </w:r>
+      <w:r>
+        <w:rPr>
+          <w:rFonts w:ascii="Arial" w:hAnsi="Arial" w:cs="Arial"/>
+        </w:rPr>
+        <w:sym w:font="Wingdings" w:char="F0E0"/>
       </w:r>
       <w:r>
         <w:rPr>
@@ -2623,12 +2532,45 @@
         <w:rPr>
           <w:rFonts w:ascii="Arial" w:hAnsi="Arial" w:cs="Arial"/>
         </w:rPr>
+        <w:t xml:space="preserve">Matricula </w:t>
+      </w:r>
+      <w:r>
+        <w:rPr>
+          <w:rFonts w:ascii="Arial" w:hAnsi="Arial" w:cs="Arial"/>
+        </w:rPr>
         <w:sym w:font="Wingdings" w:char="F0E0"/>
       </w:r>
       <w:r>
         <w:rPr>
           <w:rFonts w:ascii="Arial" w:hAnsi="Arial" w:cs="Arial"/>
         </w:rPr>
+        <w:t xml:space="preserve"> VEHICULO</w:t>
+      </w:r>
+    </w:p>
+    <w:p>
+      <w:pPr>
+        <w:spacing w:line="360" w:lineRule="auto"/>
+        <w:rPr>
+          <w:rFonts w:ascii="Arial" w:hAnsi="Arial" w:cs="Arial"/>
+        </w:rPr>
+      </w:pPr>
+      <w:r>
+        <w:rPr>
+          <w:rFonts w:ascii="Arial" w:hAnsi="Arial" w:cs="Arial"/>
+        </w:rPr>
+        <w:tab/>
+        <w:t xml:space="preserve">ACCIDENT </w:t>
+      </w:r>
+      <w:r>
+        <w:rPr>
+          <w:rFonts w:ascii="Arial" w:hAnsi="Arial" w:cs="Arial"/>
+        </w:rPr>
+        <w:sym w:font="Wingdings" w:char="F0E0"/>
+      </w:r>
+      <w:r>
+        <w:rPr>
+          <w:rFonts w:ascii="Arial" w:hAnsi="Arial" w:cs="Arial"/>
+        </w:rPr>
         <w:t xml:space="preserve"> Matricula </w:t>
       </w:r>
       <w:r>
@@ -2641,7 +2583,68 @@
         <w:rPr>
           <w:rFonts w:ascii="Arial" w:hAnsi="Arial" w:cs="Arial"/>
         </w:rPr>
-        <w:t xml:space="preserve"> VEHUCLE</w:t>
+        <w:t xml:space="preserve"> VEHICULO</w:t>
+      </w:r>
+    </w:p>
+    <w:p>
+      <w:pPr>
+        <w:spacing w:line="360" w:lineRule="auto"/>
+        <w:rPr>
+          <w:rFonts w:ascii="Arial" w:hAnsi="Arial" w:cs="Arial"/>
+        </w:rPr>
+      </w:pPr>
+      <w:r>
+        <w:rPr>
+          <w:rFonts w:ascii="Arial" w:hAnsi="Arial" w:cs="Arial"/>
+        </w:rPr>
+        <w:tab/>
+        <w:t xml:space="preserve">MULTA </w:t>
+      </w:r>
+      <w:r>
+        <w:rPr>
+          <w:rFonts w:ascii="Arial" w:hAnsi="Arial" w:cs="Arial"/>
+        </w:rPr>
+        <w:sym w:font="Wingdings" w:char="F0E0"/>
+      </w:r>
+      <w:r>
+        <w:rPr>
+          <w:rFonts w:ascii="Arial" w:hAnsi="Arial" w:cs="Arial"/>
+        </w:rPr>
+        <w:t xml:space="preserve"> Matricula </w:t>
+      </w:r>
+      <w:r>
+        <w:rPr>
+          <w:rFonts w:ascii="Arial" w:hAnsi="Arial" w:cs="Arial"/>
+        </w:rPr>
+        <w:sym w:font="Wingdings" w:char="F0E0"/>
+      </w:r>
+      <w:r>
+        <w:rPr>
+          <w:rFonts w:ascii="Arial" w:hAnsi="Arial" w:cs="Arial"/>
+        </w:rPr>
+        <w:t xml:space="preserve"> VEHICULO </w:t>
+      </w:r>
+    </w:p>
+    <w:p>
+      <w:pPr>
+        <w:spacing w:line="360" w:lineRule="auto"/>
+        <w:rPr>
+          <w:rFonts w:ascii="Arial" w:hAnsi="Arial" w:cs="Arial"/>
+        </w:rPr>
+      </w:pPr>
+    </w:p>
+    <w:p>
+      <w:pPr>
+        <w:spacing w:line="360" w:lineRule="auto"/>
+        <w:rPr>
+          <w:rFonts w:ascii="Arial" w:hAnsi="Arial" w:cs="Arial"/>
+        </w:rPr>
+      </w:pPr>
+      <w:r>
+        <w:rPr>
+          <w:rFonts w:ascii="Arial" w:hAnsi="Arial" w:cs="Arial"/>
+        </w:rPr>
+        <w:tab/>
       </w:r>
     </w:p>
     <w:p>

</xml_diff>